<commit_message>
AQuA reference doc: update font sizes
</commit_message>
<xml_diff>
--- a/dot_local/share/pandoc/docx/private_AQuA-reference.docx
+++ b/dot_local/share/pandoc/docx/private_AQuA-reference.docx
@@ -210,8 +210,8 @@
         <w:tblCaption w:val="Table caption."/>
       </w:tblPr>
       <w:tblGrid>
-        <w:gridCol w:w="803"/>
-        <w:gridCol w:w="803"/>
+        <w:gridCol w:w="705"/>
+        <w:gridCol w:w="705"/>
       </w:tblGrid>
       <w:tr>
         <w:trPr>
@@ -1731,7 +1731,7 @@
     <w:uiPriority w:val="9"/>
     <w:unhideWhenUsed/>
     <w:qFormat/>
-    <w:rsid w:val="008F43BC"/>
+    <w:rsid w:val="00510AE1"/>
     <w:pPr>
       <w:keepNext/>
       <w:keepLines/>
@@ -1742,6 +1742,7 @@
       <w:rFonts w:ascii="Calibri" w:eastAsiaTheme="majorEastAsia" w:hAnsi="Calibri" w:cstheme="majorBidi"/>
       <w:i/>
       <w:color w:val="9B9B9B"/>
+      <w:sz w:val="20"/>
     </w:rPr>
   </w:style>
   <w:style w:type="paragraph" w:styleId="Heading7">
@@ -1752,7 +1753,7 @@
     <w:uiPriority w:val="9"/>
     <w:unhideWhenUsed/>
     <w:qFormat/>
-    <w:rsid w:val="008F43BC"/>
+    <w:rsid w:val="00510AE1"/>
     <w:pPr>
       <w:keepNext/>
       <w:keepLines/>
@@ -1763,6 +1764,7 @@
       <w:rFonts w:ascii="Calibri" w:eastAsiaTheme="majorEastAsia" w:hAnsi="Calibri" w:cstheme="majorBidi"/>
       <w:i/>
       <w:color w:val="9B9B9B"/>
+      <w:sz w:val="18"/>
     </w:rPr>
   </w:style>
   <w:style w:type="paragraph" w:styleId="Heading8">
@@ -1773,7 +1775,7 @@
     <w:uiPriority w:val="9"/>
     <w:unhideWhenUsed/>
     <w:qFormat/>
-    <w:rsid w:val="008F43BC"/>
+    <w:rsid w:val="00510AE1"/>
     <w:pPr>
       <w:keepNext/>
       <w:keepLines/>
@@ -1784,6 +1786,7 @@
       <w:rFonts w:ascii="Calibri" w:eastAsiaTheme="majorEastAsia" w:hAnsi="Calibri" w:cstheme="majorBidi"/>
       <w:i/>
       <w:color w:val="9B9B9B"/>
+      <w:sz w:val="18"/>
     </w:rPr>
   </w:style>
   <w:style w:type="paragraph" w:styleId="Heading9">
@@ -1794,7 +1797,7 @@
     <w:uiPriority w:val="9"/>
     <w:unhideWhenUsed/>
     <w:qFormat/>
-    <w:rsid w:val="008F43BC"/>
+    <w:rsid w:val="00510AE1"/>
     <w:pPr>
       <w:keepNext/>
       <w:keepLines/>
@@ -1805,6 +1808,7 @@
       <w:rFonts w:ascii="Calibri" w:eastAsiaTheme="majorEastAsia" w:hAnsi="Calibri" w:cstheme="majorBidi"/>
       <w:i/>
       <w:color w:val="9B9B9B"/>
+      <w:sz w:val="18"/>
     </w:rPr>
   </w:style>
   <w:style w:type="character" w:default="1" w:styleId="DefaultParagraphFont">
@@ -1966,12 +1970,12 @@
     <w:basedOn w:val="DefaultParagraphFont"/>
     <w:link w:val="Heading6"/>
     <w:uiPriority w:val="9"/>
-    <w:rsid w:val="008F43BC"/>
+    <w:rsid w:val="00510AE1"/>
     <w:rPr>
       <w:rFonts w:ascii="Calibri" w:eastAsiaTheme="majorEastAsia" w:hAnsi="Calibri" w:cstheme="majorBidi"/>
       <w:i/>
       <w:color w:val="9B9B9B"/>
-      <w:sz w:val="24"/>
+      <w:sz w:val="20"/>
       <w:szCs w:val="24"/>
     </w:rPr>
   </w:style>
@@ -1980,12 +1984,12 @@
     <w:basedOn w:val="DefaultParagraphFont"/>
     <w:link w:val="Heading7"/>
     <w:uiPriority w:val="9"/>
-    <w:rsid w:val="008F43BC"/>
+    <w:rsid w:val="00510AE1"/>
     <w:rPr>
       <w:rFonts w:ascii="Calibri" w:eastAsiaTheme="majorEastAsia" w:hAnsi="Calibri" w:cstheme="majorBidi"/>
       <w:i/>
       <w:color w:val="9B9B9B"/>
-      <w:sz w:val="24"/>
+      <w:sz w:val="18"/>
       <w:szCs w:val="24"/>
     </w:rPr>
   </w:style>
@@ -1994,12 +1998,12 @@
     <w:basedOn w:val="DefaultParagraphFont"/>
     <w:link w:val="Heading8"/>
     <w:uiPriority w:val="9"/>
-    <w:rsid w:val="008F43BC"/>
+    <w:rsid w:val="00510AE1"/>
     <w:rPr>
       <w:rFonts w:ascii="Calibri" w:eastAsiaTheme="majorEastAsia" w:hAnsi="Calibri" w:cstheme="majorBidi"/>
       <w:i/>
       <w:color w:val="9B9B9B"/>
-      <w:sz w:val="24"/>
+      <w:sz w:val="18"/>
       <w:szCs w:val="24"/>
     </w:rPr>
   </w:style>
@@ -2008,12 +2012,12 @@
     <w:basedOn w:val="DefaultParagraphFont"/>
     <w:link w:val="Heading9"/>
     <w:uiPriority w:val="9"/>
-    <w:rsid w:val="008F43BC"/>
+    <w:rsid w:val="00510AE1"/>
     <w:rPr>
       <w:rFonts w:ascii="Calibri" w:eastAsiaTheme="majorEastAsia" w:hAnsi="Calibri" w:cstheme="majorBidi"/>
       <w:i/>
       <w:color w:val="9B9B9B"/>
-      <w:sz w:val="24"/>
+      <w:sz w:val="18"/>
       <w:szCs w:val="24"/>
     </w:rPr>
   </w:style>
@@ -2022,19 +2026,20 @@
     <w:basedOn w:val="Normal"/>
     <w:link w:val="BodyTextChar"/>
     <w:qFormat/>
-    <w:rsid w:val="00BA6574"/>
+    <w:rsid w:val="0002137A"/>
     <w:pPr>
       <w:spacing w:before="180" w:after="180"/>
     </w:pPr>
+    <w:rPr>
+      <w:sz w:val="22"/>
+    </w:rPr>
   </w:style>
   <w:style w:type="character" w:customStyle="1" w:styleId="BodyTextChar">
     <w:name w:val="Body Text Char"/>
     <w:basedOn w:val="DefaultParagraphFont"/>
     <w:link w:val="BodyText"/>
-    <w:rsid w:val="00BA6574"/>
-    <w:rPr>
-      <w:rFonts w:ascii="Inter" w:hAnsi="Inter"/>
-      <w:sz w:val="24"/>
+    <w:rsid w:val="0002137A"/>
+    <w:rPr>
       <w:szCs w:val="24"/>
     </w:rPr>
   </w:style>
@@ -2043,16 +2048,19 @@
     <w:basedOn w:val="BodyText"/>
     <w:next w:val="BodyText"/>
     <w:qFormat/>
-    <w:rsid w:val="009175DB"/>
+    <w:rsid w:val="0002137A"/>
   </w:style>
   <w:style w:type="paragraph" w:customStyle="1" w:styleId="Compact">
     <w:name w:val="Compact"/>
     <w:basedOn w:val="BodyText"/>
     <w:qFormat/>
-    <w:rsid w:val="009175DB"/>
+    <w:rsid w:val="0002137A"/>
     <w:pPr>
       <w:spacing w:before="36" w:after="36"/>
     </w:pPr>
+    <w:rPr>
+      <w:sz w:val="20"/>
+    </w:rPr>
   </w:style>
   <w:style w:type="paragraph" w:styleId="Title">
     <w:name w:val="Title"/>
@@ -2170,14 +2178,14 @@
     <w:basedOn w:val="Normal"/>
     <w:next w:val="BodyText"/>
     <w:qFormat/>
-    <w:rsid w:val="003B5158"/>
+    <w:rsid w:val="00510AE1"/>
     <w:pPr>
       <w:keepNext/>
       <w:keepLines/>
       <w:spacing w:before="300" w:after="300"/>
     </w:pPr>
     <w:rPr>
-      <w:sz w:val="22"/>
+      <w:sz w:val="20"/>
       <w:szCs w:val="20"/>
     </w:rPr>
   </w:style>
@@ -2201,12 +2209,12 @@
     <w:uiPriority w:val="9"/>
     <w:unhideWhenUsed/>
     <w:qFormat/>
-    <w:rsid w:val="00CF32C8"/>
+    <w:rsid w:val="0002137A"/>
     <w:pPr>
       <w:spacing w:after="200"/>
     </w:pPr>
     <w:rPr>
-      <w:sz w:val="20"/>
+      <w:sz w:val="18"/>
     </w:rPr>
   </w:style>
   <w:style w:type="character" w:customStyle="1" w:styleId="FootnoteTextChar">
@@ -2214,10 +2222,9 @@
     <w:basedOn w:val="DefaultParagraphFont"/>
     <w:link w:val="FootnoteText"/>
     <w:uiPriority w:val="9"/>
-    <w:rsid w:val="00CF32C8"/>
-    <w:rPr>
-      <w:rFonts w:ascii="Inter" w:hAnsi="Inter"/>
-      <w:sz w:val="20"/>
+    <w:rsid w:val="0002137A"/>
+    <w:rPr>
+      <w:sz w:val="18"/>
       <w:szCs w:val="24"/>
     </w:rPr>
   </w:style>
@@ -2263,27 +2270,31 @@
     <w:name w:val="Definition Term"/>
     <w:basedOn w:val="Normal"/>
     <w:next w:val="Definition"/>
-    <w:rsid w:val="00A400AC"/>
+    <w:rsid w:val="0002137A"/>
     <w:pPr>
       <w:keepNext/>
       <w:keepLines/>
     </w:pPr>
     <w:rPr>
       <w:b/>
+      <w:sz w:val="22"/>
     </w:rPr>
   </w:style>
   <w:style w:type="paragraph" w:customStyle="1" w:styleId="Definition">
     <w:name w:val="Definition"/>
     <w:basedOn w:val="Normal"/>
-    <w:rsid w:val="00A400AC"/>
+    <w:rsid w:val="0002137A"/>
     <w:pPr>
       <w:spacing w:after="200"/>
     </w:pPr>
+    <w:rPr>
+      <w:sz w:val="22"/>
+    </w:rPr>
   </w:style>
   <w:style w:type="paragraph" w:customStyle="1" w:styleId="TableCaption">
     <w:name w:val="Table Caption"/>
     <w:basedOn w:val="Caption"/>
-    <w:rsid w:val="008F43BC"/>
+    <w:rsid w:val="0002137A"/>
     <w:pPr>
       <w:keepNext/>
       <w:spacing w:after="120"/>
@@ -2291,21 +2302,21 @@
     <w:rPr>
       <w:iCs w:val="0"/>
       <w:color w:val="9B9B9B"/>
-      <w:sz w:val="24"/>
+      <w:sz w:val="22"/>
       <w:szCs w:val="24"/>
     </w:rPr>
   </w:style>
   <w:style w:type="paragraph" w:customStyle="1" w:styleId="ImageCaption">
     <w:name w:val="Image Caption"/>
     <w:basedOn w:val="Caption"/>
-    <w:rsid w:val="008F43BC"/>
+    <w:rsid w:val="0002137A"/>
     <w:pPr>
       <w:spacing w:after="120"/>
     </w:pPr>
     <w:rPr>
       <w:iCs w:val="0"/>
       <w:color w:val="9B9B9B"/>
-      <w:sz w:val="24"/>
+      <w:sz w:val="22"/>
       <w:szCs w:val="24"/>
     </w:rPr>
   </w:style>

</xml_diff>

<commit_message>
AQuA-reference.docx: make date an updatable field
</commit_message>
<xml_diff>
--- a/dot_local/share/pandoc/docx/private_AQuA-reference.docx
+++ b/dot_local/share/pandoc/docx/private_AQuA-reference.docx
@@ -1,6 +1,6 @@
 
 <file path=word/document.xml><?xml version="1.0" encoding="utf-8"?>
-<w:document xmlns:wpc="http://schemas.microsoft.com/office/word/2010/wordprocessingCanvas" xmlns:cx="http://schemas.microsoft.com/office/drawing/2014/chartex" xmlns:cx1="http://schemas.microsoft.com/office/drawing/2015/9/8/chartex" xmlns:cx2="http://schemas.microsoft.com/office/drawing/2015/10/21/chartex" xmlns:cx3="http://schemas.microsoft.com/office/drawing/2016/5/9/chartex" xmlns:cx4="http://schemas.microsoft.com/office/drawing/2016/5/10/chartex" xmlns:cx5="http://schemas.microsoft.com/office/drawing/2016/5/11/chartex" xmlns:cx6="http://schemas.microsoft.com/office/drawing/2016/5/12/chartex" xmlns:cx7="http://schemas.microsoft.com/office/drawing/2016/5/13/chartex" xmlns:cx8="http://schemas.microsoft.com/office/drawing/2016/5/14/chartex" xmlns:mc="http://schemas.openxmlformats.org/markup-compatibility/2006" xmlns:aink="http://schemas.microsoft.com/office/drawing/2016/ink" xmlns:am3d="http://schemas.microsoft.com/office/drawing/2017/model3d" xmlns:o="urn:schemas-microsoft-com:office:office" xmlns:oel="http://schemas.microsoft.com/office/2019/extlst" xmlns:r="http://schemas.openxmlformats.org/officeDocument/2006/relationships" xmlns:m="http://schemas.openxmlformats.org/officeDocument/2006/math" xmlns:v="urn:schemas-microsoft-com:vml" xmlns:wp14="http://schemas.microsoft.com/office/word/2010/wordprocessingDrawing" xmlns:wp="http://schemas.openxmlformats.org/drawingml/2006/wordprocessingDrawing" xmlns:w10="urn:schemas-microsoft-com:office:word" xmlns:w="http://schemas.openxmlformats.org/wordprocessingml/2006/main" xmlns:w14="http://schemas.microsoft.com/office/word/2010/wordml" xmlns:w15="http://schemas.microsoft.com/office/word/2012/wordml" xmlns:w16cex="http://schemas.microsoft.com/office/word/2018/wordml/cex" xmlns:w16cid="http://schemas.microsoft.com/office/word/2016/wordml/cid" xmlns:w16="http://schemas.microsoft.com/office/word/2018/wordml" xmlns:w16sdtdh="http://schemas.microsoft.com/office/word/2020/wordml/sdtdatahash" xmlns:w16se="http://schemas.microsoft.com/office/word/2015/wordml/symex" xmlns:wpg="http://schemas.microsoft.com/office/word/2010/wordprocessingGroup" xmlns:wpi="http://schemas.microsoft.com/office/word/2010/wordprocessingInk" xmlns:wne="http://schemas.microsoft.com/office/word/2006/wordml" xmlns:wps="http://schemas.microsoft.com/office/word/2010/wordprocessingShape" mc:Ignorable="w14 w15 w16se w16cid w16 w16cex w16sdtdh wp14">
+<w:document xmlns:wpc="http://schemas.microsoft.com/office/word/2010/wordprocessingCanvas" xmlns:cx="http://schemas.microsoft.com/office/drawing/2014/chartex" xmlns:cx1="http://schemas.microsoft.com/office/drawing/2015/9/8/chartex" xmlns:cx2="http://schemas.microsoft.com/office/drawing/2015/10/21/chartex" xmlns:cx3="http://schemas.microsoft.com/office/drawing/2016/5/9/chartex" xmlns:cx4="http://schemas.microsoft.com/office/drawing/2016/5/10/chartex" xmlns:cx5="http://schemas.microsoft.com/office/drawing/2016/5/11/chartex" xmlns:cx6="http://schemas.microsoft.com/office/drawing/2016/5/12/chartex" xmlns:cx7="http://schemas.microsoft.com/office/drawing/2016/5/13/chartex" xmlns:cx8="http://schemas.microsoft.com/office/drawing/2016/5/14/chartex" xmlns:mc="http://schemas.openxmlformats.org/markup-compatibility/2006" xmlns:aink="http://schemas.microsoft.com/office/drawing/2016/ink" xmlns:am3d="http://schemas.microsoft.com/office/drawing/2017/model3d" xmlns:o="urn:schemas-microsoft-com:office:office" xmlns:oel="http://schemas.microsoft.com/office/2019/extlst" xmlns:r="http://schemas.openxmlformats.org/officeDocument/2006/relationships" xmlns:m="http://schemas.openxmlformats.org/officeDocument/2006/math" xmlns:v="urn:schemas-microsoft-com:vml" xmlns:wp14="http://schemas.microsoft.com/office/word/2010/wordprocessingDrawing" xmlns:wp="http://schemas.openxmlformats.org/drawingml/2006/wordprocessingDrawing" xmlns:w10="urn:schemas-microsoft-com:office:word" xmlns:w="http://schemas.openxmlformats.org/wordprocessingml/2006/main" xmlns:w14="http://schemas.microsoft.com/office/word/2010/wordml" xmlns:w15="http://schemas.microsoft.com/office/word/2012/wordml" xmlns:w16cex="http://schemas.microsoft.com/office/word/2018/wordml/cex" xmlns:w16cid="http://schemas.microsoft.com/office/word/2016/wordml/cid" xmlns:w16="http://schemas.microsoft.com/office/word/2018/wordml" xmlns:w16du="http://schemas.microsoft.com/office/word/2023/wordml/word16du" xmlns:w16sdtdh="http://schemas.microsoft.com/office/word/2020/wordml/sdtdatahash" xmlns:w16se="http://schemas.microsoft.com/office/word/2015/wordml/symex" xmlns:wpg="http://schemas.microsoft.com/office/word/2010/wordprocessingGroup" xmlns:wpi="http://schemas.microsoft.com/office/word/2010/wordprocessingInk" xmlns:wne="http://schemas.microsoft.com/office/word/2006/wordml" xmlns:wps="http://schemas.microsoft.com/office/word/2010/wordprocessingShape" mc:Ignorable="w14 w15 w16se w16cid w16 w16cex w16sdtdh w16du wp14">
   <w:body>
     <w:p>
       <w:pPr>
@@ -372,7 +372,7 @@
 </file>
 
 <file path=word/endnotes.xml><?xml version="1.0" encoding="utf-8"?>
-<w:endnotes xmlns:wpc="http://schemas.microsoft.com/office/word/2010/wordprocessingCanvas" xmlns:cx="http://schemas.microsoft.com/office/drawing/2014/chartex" xmlns:cx1="http://schemas.microsoft.com/office/drawing/2015/9/8/chartex" xmlns:cx2="http://schemas.microsoft.com/office/drawing/2015/10/21/chartex" xmlns:cx3="http://schemas.microsoft.com/office/drawing/2016/5/9/chartex" xmlns:cx4="http://schemas.microsoft.com/office/drawing/2016/5/10/chartex" xmlns:cx5="http://schemas.microsoft.com/office/drawing/2016/5/11/chartex" xmlns:cx6="http://schemas.microsoft.com/office/drawing/2016/5/12/chartex" xmlns:cx7="http://schemas.microsoft.com/office/drawing/2016/5/13/chartex" xmlns:cx8="http://schemas.microsoft.com/office/drawing/2016/5/14/chartex" xmlns:mc="http://schemas.openxmlformats.org/markup-compatibility/2006" xmlns:aink="http://schemas.microsoft.com/office/drawing/2016/ink" xmlns:am3d="http://schemas.microsoft.com/office/drawing/2017/model3d" xmlns:o="urn:schemas-microsoft-com:office:office" xmlns:oel="http://schemas.microsoft.com/office/2019/extlst" xmlns:r="http://schemas.openxmlformats.org/officeDocument/2006/relationships" xmlns:m="http://schemas.openxmlformats.org/officeDocument/2006/math" xmlns:v="urn:schemas-microsoft-com:vml" xmlns:wp14="http://schemas.microsoft.com/office/word/2010/wordprocessingDrawing" xmlns:wp="http://schemas.openxmlformats.org/drawingml/2006/wordprocessingDrawing" xmlns:w10="urn:schemas-microsoft-com:office:word" xmlns:w="http://schemas.openxmlformats.org/wordprocessingml/2006/main" xmlns:w14="http://schemas.microsoft.com/office/word/2010/wordml" xmlns:w15="http://schemas.microsoft.com/office/word/2012/wordml" xmlns:w16cex="http://schemas.microsoft.com/office/word/2018/wordml/cex" xmlns:w16cid="http://schemas.microsoft.com/office/word/2016/wordml/cid" xmlns:w16="http://schemas.microsoft.com/office/word/2018/wordml" xmlns:w16sdtdh="http://schemas.microsoft.com/office/word/2020/wordml/sdtdatahash" xmlns:w16se="http://schemas.microsoft.com/office/word/2015/wordml/symex" xmlns:wpg="http://schemas.microsoft.com/office/word/2010/wordprocessingGroup" xmlns:wpi="http://schemas.microsoft.com/office/word/2010/wordprocessingInk" xmlns:wne="http://schemas.microsoft.com/office/word/2006/wordml" xmlns:wps="http://schemas.microsoft.com/office/word/2010/wordprocessingShape" mc:Ignorable="w14 w15 w16se w16cid w16 w16cex w16sdtdh wp14">
+<w:endnotes xmlns:wpc="http://schemas.microsoft.com/office/word/2010/wordprocessingCanvas" xmlns:cx="http://schemas.microsoft.com/office/drawing/2014/chartex" xmlns:cx1="http://schemas.microsoft.com/office/drawing/2015/9/8/chartex" xmlns:cx2="http://schemas.microsoft.com/office/drawing/2015/10/21/chartex" xmlns:cx3="http://schemas.microsoft.com/office/drawing/2016/5/9/chartex" xmlns:cx4="http://schemas.microsoft.com/office/drawing/2016/5/10/chartex" xmlns:cx5="http://schemas.microsoft.com/office/drawing/2016/5/11/chartex" xmlns:cx6="http://schemas.microsoft.com/office/drawing/2016/5/12/chartex" xmlns:cx7="http://schemas.microsoft.com/office/drawing/2016/5/13/chartex" xmlns:cx8="http://schemas.microsoft.com/office/drawing/2016/5/14/chartex" xmlns:mc="http://schemas.openxmlformats.org/markup-compatibility/2006" xmlns:aink="http://schemas.microsoft.com/office/drawing/2016/ink" xmlns:am3d="http://schemas.microsoft.com/office/drawing/2017/model3d" xmlns:o="urn:schemas-microsoft-com:office:office" xmlns:oel="http://schemas.microsoft.com/office/2019/extlst" xmlns:r="http://schemas.openxmlformats.org/officeDocument/2006/relationships" xmlns:m="http://schemas.openxmlformats.org/officeDocument/2006/math" xmlns:v="urn:schemas-microsoft-com:vml" xmlns:wp14="http://schemas.microsoft.com/office/word/2010/wordprocessingDrawing" xmlns:wp="http://schemas.openxmlformats.org/drawingml/2006/wordprocessingDrawing" xmlns:w10="urn:schemas-microsoft-com:office:word" xmlns:w="http://schemas.openxmlformats.org/wordprocessingml/2006/main" xmlns:w14="http://schemas.microsoft.com/office/word/2010/wordml" xmlns:w15="http://schemas.microsoft.com/office/word/2012/wordml" xmlns:w16cex="http://schemas.microsoft.com/office/word/2018/wordml/cex" xmlns:w16cid="http://schemas.microsoft.com/office/word/2016/wordml/cid" xmlns:w16="http://schemas.microsoft.com/office/word/2018/wordml" xmlns:w16du="http://schemas.microsoft.com/office/word/2023/wordml/word16du" xmlns:w16sdtdh="http://schemas.microsoft.com/office/word/2020/wordml/sdtdatahash" xmlns:w16se="http://schemas.microsoft.com/office/word/2015/wordml/symex" xmlns:wpg="http://schemas.microsoft.com/office/word/2010/wordprocessingGroup" xmlns:wpi="http://schemas.microsoft.com/office/word/2010/wordprocessingInk" xmlns:wne="http://schemas.microsoft.com/office/word/2006/wordml" xmlns:wps="http://schemas.microsoft.com/office/word/2010/wordprocessingShape" mc:Ignorable="w14 w15 w16se w16cid w16 w16cex w16sdtdh w16du wp14">
   <w:endnote w:type="separator" w:id="-1">
     <w:p>
       <w:r>
@@ -391,7 +391,7 @@
 </file>
 
 <file path=word/footer1.xml><?xml version="1.0" encoding="utf-8"?>
-<w:ftr xmlns:wpc="http://schemas.microsoft.com/office/word/2010/wordprocessingCanvas" xmlns:cx="http://schemas.microsoft.com/office/drawing/2014/chartex" xmlns:cx1="http://schemas.microsoft.com/office/drawing/2015/9/8/chartex" xmlns:cx2="http://schemas.microsoft.com/office/drawing/2015/10/21/chartex" xmlns:cx3="http://schemas.microsoft.com/office/drawing/2016/5/9/chartex" xmlns:cx4="http://schemas.microsoft.com/office/drawing/2016/5/10/chartex" xmlns:cx5="http://schemas.microsoft.com/office/drawing/2016/5/11/chartex" xmlns:cx6="http://schemas.microsoft.com/office/drawing/2016/5/12/chartex" xmlns:cx7="http://schemas.microsoft.com/office/drawing/2016/5/13/chartex" xmlns:cx8="http://schemas.microsoft.com/office/drawing/2016/5/14/chartex" xmlns:mc="http://schemas.openxmlformats.org/markup-compatibility/2006" xmlns:aink="http://schemas.microsoft.com/office/drawing/2016/ink" xmlns:am3d="http://schemas.microsoft.com/office/drawing/2017/model3d" xmlns:o="urn:schemas-microsoft-com:office:office" xmlns:oel="http://schemas.microsoft.com/office/2019/extlst" xmlns:r="http://schemas.openxmlformats.org/officeDocument/2006/relationships" xmlns:m="http://schemas.openxmlformats.org/officeDocument/2006/math" xmlns:v="urn:schemas-microsoft-com:vml" xmlns:wp14="http://schemas.microsoft.com/office/word/2010/wordprocessingDrawing" xmlns:wp="http://schemas.openxmlformats.org/drawingml/2006/wordprocessingDrawing" xmlns:w10="urn:schemas-microsoft-com:office:word" xmlns:w="http://schemas.openxmlformats.org/wordprocessingml/2006/main" xmlns:w14="http://schemas.microsoft.com/office/word/2010/wordml" xmlns:w15="http://schemas.microsoft.com/office/word/2012/wordml" xmlns:w16cex="http://schemas.microsoft.com/office/word/2018/wordml/cex" xmlns:w16cid="http://schemas.microsoft.com/office/word/2016/wordml/cid" xmlns:w16="http://schemas.microsoft.com/office/word/2018/wordml" xmlns:w16sdtdh="http://schemas.microsoft.com/office/word/2020/wordml/sdtdatahash" xmlns:w16se="http://schemas.microsoft.com/office/word/2015/wordml/symex" xmlns:wpg="http://schemas.microsoft.com/office/word/2010/wordprocessingGroup" xmlns:wpi="http://schemas.microsoft.com/office/word/2010/wordprocessingInk" xmlns:wne="http://schemas.microsoft.com/office/word/2006/wordml" xmlns:wps="http://schemas.microsoft.com/office/word/2010/wordprocessingShape" mc:Ignorable="w14 w15 w16se w16cid w16 w16cex w16sdtdh wp14">
+<w:ftr xmlns:wpc="http://schemas.microsoft.com/office/word/2010/wordprocessingCanvas" xmlns:cx="http://schemas.microsoft.com/office/drawing/2014/chartex" xmlns:cx1="http://schemas.microsoft.com/office/drawing/2015/9/8/chartex" xmlns:cx2="http://schemas.microsoft.com/office/drawing/2015/10/21/chartex" xmlns:cx3="http://schemas.microsoft.com/office/drawing/2016/5/9/chartex" xmlns:cx4="http://schemas.microsoft.com/office/drawing/2016/5/10/chartex" xmlns:cx5="http://schemas.microsoft.com/office/drawing/2016/5/11/chartex" xmlns:cx6="http://schemas.microsoft.com/office/drawing/2016/5/12/chartex" xmlns:cx7="http://schemas.microsoft.com/office/drawing/2016/5/13/chartex" xmlns:cx8="http://schemas.microsoft.com/office/drawing/2016/5/14/chartex" xmlns:mc="http://schemas.openxmlformats.org/markup-compatibility/2006" xmlns:aink="http://schemas.microsoft.com/office/drawing/2016/ink" xmlns:am3d="http://schemas.microsoft.com/office/drawing/2017/model3d" xmlns:o="urn:schemas-microsoft-com:office:office" xmlns:oel="http://schemas.microsoft.com/office/2019/extlst" xmlns:r="http://schemas.openxmlformats.org/officeDocument/2006/relationships" xmlns:m="http://schemas.openxmlformats.org/officeDocument/2006/math" xmlns:v="urn:schemas-microsoft-com:vml" xmlns:wp14="http://schemas.microsoft.com/office/word/2010/wordprocessingDrawing" xmlns:wp="http://schemas.openxmlformats.org/drawingml/2006/wordprocessingDrawing" xmlns:w10="urn:schemas-microsoft-com:office:word" xmlns:w="http://schemas.openxmlformats.org/wordprocessingml/2006/main" xmlns:w14="http://schemas.microsoft.com/office/word/2010/wordml" xmlns:w15="http://schemas.microsoft.com/office/word/2012/wordml" xmlns:w16cex="http://schemas.microsoft.com/office/word/2018/wordml/cex" xmlns:w16cid="http://schemas.microsoft.com/office/word/2016/wordml/cid" xmlns:w16="http://schemas.microsoft.com/office/word/2018/wordml" xmlns:w16du="http://schemas.microsoft.com/office/word/2023/wordml/word16du" xmlns:w16sdtdh="http://schemas.microsoft.com/office/word/2020/wordml/sdtdatahash" xmlns:w16se="http://schemas.microsoft.com/office/word/2015/wordml/symex" xmlns:wpg="http://schemas.microsoft.com/office/word/2010/wordprocessingGroup" xmlns:wpi="http://schemas.microsoft.com/office/word/2010/wordprocessingInk" xmlns:wne="http://schemas.microsoft.com/office/word/2006/wordml" xmlns:wps="http://schemas.microsoft.com/office/word/2010/wordprocessingShape" mc:Ignorable="w14 w15 w16se w16cid w16 w16cex w16sdtdh w16du wp14">
   <w:p>
     <w:pPr>
       <w:pStyle w:val="Footer"/>
@@ -479,14 +479,45 @@
       <w:rPr>
         <w:rFonts w:asciiTheme="minorHAnsi" w:hAnsiTheme="minorHAnsi" w:cstheme="minorHAnsi"/>
       </w:rPr>
-      <w:t xml:space="preserve">17/7/2023 </w:t>
+      <w:fldChar w:fldCharType="begin"/>
+    </w:r>
+    <w:r>
+      <w:rPr>
+        <w:rFonts w:asciiTheme="minorHAnsi" w:hAnsiTheme="minorHAnsi" w:cstheme="minorHAnsi"/>
+      </w:rPr>
+      <w:instrText xml:space="preserve"> DATE  \* MERGEFORMAT </w:instrText>
+    </w:r>
+    <w:r>
+      <w:rPr>
+        <w:rFonts w:asciiTheme="minorHAnsi" w:hAnsiTheme="minorHAnsi" w:cstheme="minorHAnsi"/>
+      </w:rPr>
+      <w:fldChar w:fldCharType="separate"/>
+    </w:r>
+    <w:r>
+      <w:rPr>
+        <w:rFonts w:asciiTheme="minorHAnsi" w:hAnsiTheme="minorHAnsi" w:cstheme="minorHAnsi"/>
+        <w:noProof/>
+      </w:rPr>
+      <w:t>8/7/2024</w:t>
+    </w:r>
+    <w:r>
+      <w:rPr>
+        <w:rFonts w:asciiTheme="minorHAnsi" w:hAnsiTheme="minorHAnsi" w:cstheme="minorHAnsi"/>
+      </w:rPr>
+      <w:fldChar w:fldCharType="end"/>
+    </w:r>
+    <w:r>
+      <w:rPr>
+        <w:rFonts w:asciiTheme="minorHAnsi" w:hAnsiTheme="minorHAnsi" w:cstheme="minorHAnsi"/>
+      </w:rPr>
+      <w:t xml:space="preserve"> </w:t>
     </w:r>
   </w:p>
 </w:ftr>
 </file>
 
 <file path=word/footer2.xml><?xml version="1.0" encoding="utf-8"?>
-<w:ftr xmlns:wpc="http://schemas.microsoft.com/office/word/2010/wordprocessingCanvas" xmlns:cx="http://schemas.microsoft.com/office/drawing/2014/chartex" xmlns:cx1="http://schemas.microsoft.com/office/drawing/2015/9/8/chartex" xmlns:cx2="http://schemas.microsoft.com/office/drawing/2015/10/21/chartex" xmlns:cx3="http://schemas.microsoft.com/office/drawing/2016/5/9/chartex" xmlns:cx4="http://schemas.microsoft.com/office/drawing/2016/5/10/chartex" xmlns:cx5="http://schemas.microsoft.com/office/drawing/2016/5/11/chartex" xmlns:cx6="http://schemas.microsoft.com/office/drawing/2016/5/12/chartex" xmlns:cx7="http://schemas.microsoft.com/office/drawing/2016/5/13/chartex" xmlns:cx8="http://schemas.microsoft.com/office/drawing/2016/5/14/chartex" xmlns:mc="http://schemas.openxmlformats.org/markup-compatibility/2006" xmlns:aink="http://schemas.microsoft.com/office/drawing/2016/ink" xmlns:am3d="http://schemas.microsoft.com/office/drawing/2017/model3d" xmlns:o="urn:schemas-microsoft-com:office:office" xmlns:oel="http://schemas.microsoft.com/office/2019/extlst" xmlns:r="http://schemas.openxmlformats.org/officeDocument/2006/relationships" xmlns:m="http://schemas.openxmlformats.org/officeDocument/2006/math" xmlns:v="urn:schemas-microsoft-com:vml" xmlns:wp14="http://schemas.microsoft.com/office/word/2010/wordprocessingDrawing" xmlns:wp="http://schemas.openxmlformats.org/drawingml/2006/wordprocessingDrawing" xmlns:w10="urn:schemas-microsoft-com:office:word" xmlns:w="http://schemas.openxmlformats.org/wordprocessingml/2006/main" xmlns:w14="http://schemas.microsoft.com/office/word/2010/wordml" xmlns:w15="http://schemas.microsoft.com/office/word/2012/wordml" xmlns:w16cex="http://schemas.microsoft.com/office/word/2018/wordml/cex" xmlns:w16cid="http://schemas.microsoft.com/office/word/2016/wordml/cid" xmlns:w16="http://schemas.microsoft.com/office/word/2018/wordml" xmlns:w16sdtdh="http://schemas.microsoft.com/office/word/2020/wordml/sdtdatahash" xmlns:w16se="http://schemas.microsoft.com/office/word/2015/wordml/symex" xmlns:wpg="http://schemas.microsoft.com/office/word/2010/wordprocessingGroup" xmlns:wpi="http://schemas.microsoft.com/office/word/2010/wordprocessingInk" xmlns:wne="http://schemas.microsoft.com/office/word/2006/wordml" xmlns:wps="http://schemas.microsoft.com/office/word/2010/wordprocessingShape" mc:Ignorable="w14 w15 w16se w16cid w16 w16cex w16sdtdh wp14">
+<w:ftr xmlns:wpc="http://schemas.microsoft.com/office/word/2010/wordprocessingCanvas" xmlns:cx="http://schemas.microsoft.com/office/drawing/2014/chartex" xmlns:cx1="http://schemas.microsoft.com/office/drawing/2015/9/8/chartex" xmlns:cx2="http://schemas.microsoft.com/office/drawing/2015/10/21/chartex" xmlns:cx3="http://schemas.microsoft.com/office/drawing/2016/5/9/chartex" xmlns:cx4="http://schemas.microsoft.com/office/drawing/2016/5/10/chartex" xmlns:cx5="http://schemas.microsoft.com/office/drawing/2016/5/11/chartex" xmlns:cx6="http://schemas.microsoft.com/office/drawing/2016/5/12/chartex" xmlns:cx7="http://schemas.microsoft.com/office/drawing/2016/5/13/chartex" xmlns:cx8="http://schemas.microsoft.com/office/drawing/2016/5/14/chartex" xmlns:mc="http://schemas.openxmlformats.org/markup-compatibility/2006" xmlns:aink="http://schemas.microsoft.com/office/drawing/2016/ink" xmlns:am3d="http://schemas.microsoft.com/office/drawing/2017/model3d" xmlns:o="urn:schemas-microsoft-com:office:office" xmlns:oel="http://schemas.microsoft.com/office/2019/extlst" xmlns:r="http://schemas.openxmlformats.org/officeDocument/2006/relationships" xmlns:m="http://schemas.openxmlformats.org/officeDocument/2006/math" xmlns:v="urn:schemas-microsoft-com:vml" xmlns:wp14="http://schemas.microsoft.com/office/word/2010/wordprocessingDrawing" xmlns:wp="http://schemas.openxmlformats.org/drawingml/2006/wordprocessingDrawing" xmlns:w10="urn:schemas-microsoft-com:office:word" xmlns:w="http://schemas.openxmlformats.org/wordprocessingml/2006/main" xmlns:w14="http://schemas.microsoft.com/office/word/2010/wordml" xmlns:w15="http://schemas.microsoft.com/office/word/2012/wordml" xmlns:w16cex="http://schemas.microsoft.com/office/word/2018/wordml/cex" xmlns:w16cid="http://schemas.microsoft.com/office/word/2016/wordml/cid" xmlns:w16="http://schemas.microsoft.com/office/word/2018/wordml" xmlns:w16du="http://schemas.microsoft.com/office/word/2023/wordml/word16du" xmlns:w16sdtdh="http://schemas.microsoft.com/office/word/2020/wordml/sdtdatahash" xmlns:w16se="http://schemas.microsoft.com/office/word/2015/wordml/symex" xmlns:wpg="http://schemas.microsoft.com/office/word/2010/wordprocessingGroup" xmlns:wpi="http://schemas.microsoft.com/office/word/2010/wordprocessingInk" xmlns:wne="http://schemas.microsoft.com/office/word/2006/wordml" xmlns:wps="http://schemas.microsoft.com/office/word/2010/wordprocessingShape" mc:Ignorable="w14 w15 w16se w16cid w16 w16cex w16sdtdh w16du wp14">
   <w:p>
     <w:pPr>
       <w:pStyle w:val="Footer"/>
@@ -499,7 +530,32 @@
       <w:rPr>
         <w:rFonts w:asciiTheme="minorHAnsi" w:hAnsiTheme="minorHAnsi" w:cstheme="minorHAnsi"/>
       </w:rPr>
-      <w:t>17/7/2023</w:t>
+      <w:fldChar w:fldCharType="begin"/>
+    </w:r>
+    <w:r>
+      <w:rPr>
+        <w:rFonts w:asciiTheme="minorHAnsi" w:hAnsiTheme="minorHAnsi" w:cstheme="minorHAnsi"/>
+      </w:rPr>
+      <w:instrText xml:space="preserve"> DATE  \* MERGEFORMAT </w:instrText>
+    </w:r>
+    <w:r>
+      <w:rPr>
+        <w:rFonts w:asciiTheme="minorHAnsi" w:hAnsiTheme="minorHAnsi" w:cstheme="minorHAnsi"/>
+      </w:rPr>
+      <w:fldChar w:fldCharType="separate"/>
+    </w:r>
+    <w:r>
+      <w:rPr>
+        <w:rFonts w:asciiTheme="minorHAnsi" w:hAnsiTheme="minorHAnsi" w:cstheme="minorHAnsi"/>
+        <w:noProof/>
+      </w:rPr>
+      <w:t>8/7/2024</w:t>
+    </w:r>
+    <w:r>
+      <w:rPr>
+        <w:rFonts w:asciiTheme="minorHAnsi" w:hAnsiTheme="minorHAnsi" w:cstheme="minorHAnsi"/>
+      </w:rPr>
+      <w:fldChar w:fldCharType="end"/>
     </w:r>
     <w:r>
       <w:rPr>
@@ -581,7 +637,7 @@
 </file>
 
 <file path=word/footnotes.xml><?xml version="1.0" encoding="utf-8"?>
-<w:footnotes xmlns:wpc="http://schemas.microsoft.com/office/word/2010/wordprocessingCanvas" xmlns:cx="http://schemas.microsoft.com/office/drawing/2014/chartex" xmlns:cx1="http://schemas.microsoft.com/office/drawing/2015/9/8/chartex" xmlns:cx2="http://schemas.microsoft.com/office/drawing/2015/10/21/chartex" xmlns:cx3="http://schemas.microsoft.com/office/drawing/2016/5/9/chartex" xmlns:cx4="http://schemas.microsoft.com/office/drawing/2016/5/10/chartex" xmlns:cx5="http://schemas.microsoft.com/office/drawing/2016/5/11/chartex" xmlns:cx6="http://schemas.microsoft.com/office/drawing/2016/5/12/chartex" xmlns:cx7="http://schemas.microsoft.com/office/drawing/2016/5/13/chartex" xmlns:cx8="http://schemas.microsoft.com/office/drawing/2016/5/14/chartex" xmlns:mc="http://schemas.openxmlformats.org/markup-compatibility/2006" xmlns:aink="http://schemas.microsoft.com/office/drawing/2016/ink" xmlns:am3d="http://schemas.microsoft.com/office/drawing/2017/model3d" xmlns:o="urn:schemas-microsoft-com:office:office" xmlns:oel="http://schemas.microsoft.com/office/2019/extlst" xmlns:r="http://schemas.openxmlformats.org/officeDocument/2006/relationships" xmlns:m="http://schemas.openxmlformats.org/officeDocument/2006/math" xmlns:v="urn:schemas-microsoft-com:vml" xmlns:wp14="http://schemas.microsoft.com/office/word/2010/wordprocessingDrawing" xmlns:wp="http://schemas.openxmlformats.org/drawingml/2006/wordprocessingDrawing" xmlns:w10="urn:schemas-microsoft-com:office:word" xmlns:w="http://schemas.openxmlformats.org/wordprocessingml/2006/main" xmlns:w14="http://schemas.microsoft.com/office/word/2010/wordml" xmlns:w15="http://schemas.microsoft.com/office/word/2012/wordml" xmlns:w16cex="http://schemas.microsoft.com/office/word/2018/wordml/cex" xmlns:w16cid="http://schemas.microsoft.com/office/word/2016/wordml/cid" xmlns:w16="http://schemas.microsoft.com/office/word/2018/wordml" xmlns:w16sdtdh="http://schemas.microsoft.com/office/word/2020/wordml/sdtdatahash" xmlns:w16se="http://schemas.microsoft.com/office/word/2015/wordml/symex" xmlns:wpg="http://schemas.microsoft.com/office/word/2010/wordprocessingGroup" xmlns:wpi="http://schemas.microsoft.com/office/word/2010/wordprocessingInk" xmlns:wne="http://schemas.microsoft.com/office/word/2006/wordml" xmlns:wps="http://schemas.microsoft.com/office/word/2010/wordprocessingShape" mc:Ignorable="w14 w15 w16se w16cid w16 w16cex w16sdtdh wp14">
+<w:footnotes xmlns:wpc="http://schemas.microsoft.com/office/word/2010/wordprocessingCanvas" xmlns:cx="http://schemas.microsoft.com/office/drawing/2014/chartex" xmlns:cx1="http://schemas.microsoft.com/office/drawing/2015/9/8/chartex" xmlns:cx2="http://schemas.microsoft.com/office/drawing/2015/10/21/chartex" xmlns:cx3="http://schemas.microsoft.com/office/drawing/2016/5/9/chartex" xmlns:cx4="http://schemas.microsoft.com/office/drawing/2016/5/10/chartex" xmlns:cx5="http://schemas.microsoft.com/office/drawing/2016/5/11/chartex" xmlns:cx6="http://schemas.microsoft.com/office/drawing/2016/5/12/chartex" xmlns:cx7="http://schemas.microsoft.com/office/drawing/2016/5/13/chartex" xmlns:cx8="http://schemas.microsoft.com/office/drawing/2016/5/14/chartex" xmlns:mc="http://schemas.openxmlformats.org/markup-compatibility/2006" xmlns:aink="http://schemas.microsoft.com/office/drawing/2016/ink" xmlns:am3d="http://schemas.microsoft.com/office/drawing/2017/model3d" xmlns:o="urn:schemas-microsoft-com:office:office" xmlns:oel="http://schemas.microsoft.com/office/2019/extlst" xmlns:r="http://schemas.openxmlformats.org/officeDocument/2006/relationships" xmlns:m="http://schemas.openxmlformats.org/officeDocument/2006/math" xmlns:v="urn:schemas-microsoft-com:vml" xmlns:wp14="http://schemas.microsoft.com/office/word/2010/wordprocessingDrawing" xmlns:wp="http://schemas.openxmlformats.org/drawingml/2006/wordprocessingDrawing" xmlns:w10="urn:schemas-microsoft-com:office:word" xmlns:w="http://schemas.openxmlformats.org/wordprocessingml/2006/main" xmlns:w14="http://schemas.microsoft.com/office/word/2010/wordml" xmlns:w15="http://schemas.microsoft.com/office/word/2012/wordml" xmlns:w16cex="http://schemas.microsoft.com/office/word/2018/wordml/cex" xmlns:w16cid="http://schemas.microsoft.com/office/word/2016/wordml/cid" xmlns:w16="http://schemas.microsoft.com/office/word/2018/wordml" xmlns:w16du="http://schemas.microsoft.com/office/word/2023/wordml/word16du" xmlns:w16sdtdh="http://schemas.microsoft.com/office/word/2020/wordml/sdtdatahash" xmlns:w16se="http://schemas.microsoft.com/office/word/2015/wordml/symex" xmlns:wpg="http://schemas.microsoft.com/office/word/2010/wordprocessingGroup" xmlns:wpi="http://schemas.microsoft.com/office/word/2010/wordprocessingInk" xmlns:wne="http://schemas.microsoft.com/office/word/2006/wordml" xmlns:wps="http://schemas.microsoft.com/office/word/2010/wordprocessingShape" mc:Ignorable="w14 w15 w16se w16cid w16 w16cex w16sdtdh w16du wp14">
   <w:footnote w:type="separator" w:id="-1">
     <w:p>
       <w:r>
@@ -616,7 +672,7 @@
 </file>
 
 <file path=word/header1.xml><?xml version="1.0" encoding="utf-8"?>
-<w:hdr xmlns:wpc="http://schemas.microsoft.com/office/word/2010/wordprocessingCanvas" xmlns:cx="http://schemas.microsoft.com/office/drawing/2014/chartex" xmlns:cx1="http://schemas.microsoft.com/office/drawing/2015/9/8/chartex" xmlns:cx2="http://schemas.microsoft.com/office/drawing/2015/10/21/chartex" xmlns:cx3="http://schemas.microsoft.com/office/drawing/2016/5/9/chartex" xmlns:cx4="http://schemas.microsoft.com/office/drawing/2016/5/10/chartex" xmlns:cx5="http://schemas.microsoft.com/office/drawing/2016/5/11/chartex" xmlns:cx6="http://schemas.microsoft.com/office/drawing/2016/5/12/chartex" xmlns:cx7="http://schemas.microsoft.com/office/drawing/2016/5/13/chartex" xmlns:cx8="http://schemas.microsoft.com/office/drawing/2016/5/14/chartex" xmlns:mc="http://schemas.openxmlformats.org/markup-compatibility/2006" xmlns:aink="http://schemas.microsoft.com/office/drawing/2016/ink" xmlns:am3d="http://schemas.microsoft.com/office/drawing/2017/model3d" xmlns:o="urn:schemas-microsoft-com:office:office" xmlns:oel="http://schemas.microsoft.com/office/2019/extlst" xmlns:r="http://schemas.openxmlformats.org/officeDocument/2006/relationships" xmlns:m="http://schemas.openxmlformats.org/officeDocument/2006/math" xmlns:v="urn:schemas-microsoft-com:vml" xmlns:wp14="http://schemas.microsoft.com/office/word/2010/wordprocessingDrawing" xmlns:wp="http://schemas.openxmlformats.org/drawingml/2006/wordprocessingDrawing" xmlns:w10="urn:schemas-microsoft-com:office:word" xmlns:w="http://schemas.openxmlformats.org/wordprocessingml/2006/main" xmlns:w14="http://schemas.microsoft.com/office/word/2010/wordml" xmlns:w15="http://schemas.microsoft.com/office/word/2012/wordml" xmlns:w16cex="http://schemas.microsoft.com/office/word/2018/wordml/cex" xmlns:w16cid="http://schemas.microsoft.com/office/word/2016/wordml/cid" xmlns:w16="http://schemas.microsoft.com/office/word/2018/wordml" xmlns:w16sdtdh="http://schemas.microsoft.com/office/word/2020/wordml/sdtdatahash" xmlns:w16se="http://schemas.microsoft.com/office/word/2015/wordml/symex" xmlns:wpg="http://schemas.microsoft.com/office/word/2010/wordprocessingGroup" xmlns:wpi="http://schemas.microsoft.com/office/word/2010/wordprocessingInk" xmlns:wne="http://schemas.microsoft.com/office/word/2006/wordml" xmlns:wps="http://schemas.microsoft.com/office/word/2010/wordprocessingShape" mc:Ignorable="w14 w15 w16se w16cid w16 w16cex w16sdtdh wp14">
+<w:hdr xmlns:wpc="http://schemas.microsoft.com/office/word/2010/wordprocessingCanvas" xmlns:cx="http://schemas.microsoft.com/office/drawing/2014/chartex" xmlns:cx1="http://schemas.microsoft.com/office/drawing/2015/9/8/chartex" xmlns:cx2="http://schemas.microsoft.com/office/drawing/2015/10/21/chartex" xmlns:cx3="http://schemas.microsoft.com/office/drawing/2016/5/9/chartex" xmlns:cx4="http://schemas.microsoft.com/office/drawing/2016/5/10/chartex" xmlns:cx5="http://schemas.microsoft.com/office/drawing/2016/5/11/chartex" xmlns:cx6="http://schemas.microsoft.com/office/drawing/2016/5/12/chartex" xmlns:cx7="http://schemas.microsoft.com/office/drawing/2016/5/13/chartex" xmlns:cx8="http://schemas.microsoft.com/office/drawing/2016/5/14/chartex" xmlns:mc="http://schemas.openxmlformats.org/markup-compatibility/2006" xmlns:aink="http://schemas.microsoft.com/office/drawing/2016/ink" xmlns:am3d="http://schemas.microsoft.com/office/drawing/2017/model3d" xmlns:o="urn:schemas-microsoft-com:office:office" xmlns:oel="http://schemas.microsoft.com/office/2019/extlst" xmlns:r="http://schemas.openxmlformats.org/officeDocument/2006/relationships" xmlns:m="http://schemas.openxmlformats.org/officeDocument/2006/math" xmlns:v="urn:schemas-microsoft-com:vml" xmlns:wp14="http://schemas.microsoft.com/office/word/2010/wordprocessingDrawing" xmlns:wp="http://schemas.openxmlformats.org/drawingml/2006/wordprocessingDrawing" xmlns:w10="urn:schemas-microsoft-com:office:word" xmlns:w="http://schemas.openxmlformats.org/wordprocessingml/2006/main" xmlns:w14="http://schemas.microsoft.com/office/word/2010/wordml" xmlns:w15="http://schemas.microsoft.com/office/word/2012/wordml" xmlns:w16cex="http://schemas.microsoft.com/office/word/2018/wordml/cex" xmlns:w16cid="http://schemas.microsoft.com/office/word/2016/wordml/cid" xmlns:w16="http://schemas.microsoft.com/office/word/2018/wordml" xmlns:w16du="http://schemas.microsoft.com/office/word/2023/wordml/word16du" xmlns:w16sdtdh="http://schemas.microsoft.com/office/word/2020/wordml/sdtdatahash" xmlns:w16se="http://schemas.microsoft.com/office/word/2015/wordml/symex" xmlns:wpg="http://schemas.microsoft.com/office/word/2010/wordprocessingGroup" xmlns:wpi="http://schemas.microsoft.com/office/word/2010/wordprocessingInk" xmlns:wne="http://schemas.microsoft.com/office/word/2006/wordml" xmlns:wps="http://schemas.microsoft.com/office/word/2010/wordprocessingShape" mc:Ignorable="w14 w15 w16se w16cid w16 w16cex w16sdtdh w16du wp14">
   <w:p>
     <w:pPr>
       <w:pStyle w:val="Header"/>
@@ -804,7 +860,7 @@
 </file>
 
 <file path=word/header2.xml><?xml version="1.0" encoding="utf-8"?>
-<w:hdr xmlns:wpc="http://schemas.microsoft.com/office/word/2010/wordprocessingCanvas" xmlns:cx="http://schemas.microsoft.com/office/drawing/2014/chartex" xmlns:cx1="http://schemas.microsoft.com/office/drawing/2015/9/8/chartex" xmlns:cx2="http://schemas.microsoft.com/office/drawing/2015/10/21/chartex" xmlns:cx3="http://schemas.microsoft.com/office/drawing/2016/5/9/chartex" xmlns:cx4="http://schemas.microsoft.com/office/drawing/2016/5/10/chartex" xmlns:cx5="http://schemas.microsoft.com/office/drawing/2016/5/11/chartex" xmlns:cx6="http://schemas.microsoft.com/office/drawing/2016/5/12/chartex" xmlns:cx7="http://schemas.microsoft.com/office/drawing/2016/5/13/chartex" xmlns:cx8="http://schemas.microsoft.com/office/drawing/2016/5/14/chartex" xmlns:mc="http://schemas.openxmlformats.org/markup-compatibility/2006" xmlns:aink="http://schemas.microsoft.com/office/drawing/2016/ink" xmlns:am3d="http://schemas.microsoft.com/office/drawing/2017/model3d" xmlns:o="urn:schemas-microsoft-com:office:office" xmlns:oel="http://schemas.microsoft.com/office/2019/extlst" xmlns:r="http://schemas.openxmlformats.org/officeDocument/2006/relationships" xmlns:m="http://schemas.openxmlformats.org/officeDocument/2006/math" xmlns:v="urn:schemas-microsoft-com:vml" xmlns:wp14="http://schemas.microsoft.com/office/word/2010/wordprocessingDrawing" xmlns:wp="http://schemas.openxmlformats.org/drawingml/2006/wordprocessingDrawing" xmlns:w10="urn:schemas-microsoft-com:office:word" xmlns:w="http://schemas.openxmlformats.org/wordprocessingml/2006/main" xmlns:w14="http://schemas.microsoft.com/office/word/2010/wordml" xmlns:w15="http://schemas.microsoft.com/office/word/2012/wordml" xmlns:w16cex="http://schemas.microsoft.com/office/word/2018/wordml/cex" xmlns:w16cid="http://schemas.microsoft.com/office/word/2016/wordml/cid" xmlns:w16="http://schemas.microsoft.com/office/word/2018/wordml" xmlns:w16sdtdh="http://schemas.microsoft.com/office/word/2020/wordml/sdtdatahash" xmlns:w16se="http://schemas.microsoft.com/office/word/2015/wordml/symex" xmlns:wpg="http://schemas.microsoft.com/office/word/2010/wordprocessingGroup" xmlns:wpi="http://schemas.microsoft.com/office/word/2010/wordprocessingInk" xmlns:wne="http://schemas.microsoft.com/office/word/2006/wordml" xmlns:wps="http://schemas.microsoft.com/office/word/2010/wordprocessingShape" mc:Ignorable="w14 w15 w16se w16cid w16 w16cex w16sdtdh wp14">
+<w:hdr xmlns:wpc="http://schemas.microsoft.com/office/word/2010/wordprocessingCanvas" xmlns:cx="http://schemas.microsoft.com/office/drawing/2014/chartex" xmlns:cx1="http://schemas.microsoft.com/office/drawing/2015/9/8/chartex" xmlns:cx2="http://schemas.microsoft.com/office/drawing/2015/10/21/chartex" xmlns:cx3="http://schemas.microsoft.com/office/drawing/2016/5/9/chartex" xmlns:cx4="http://schemas.microsoft.com/office/drawing/2016/5/10/chartex" xmlns:cx5="http://schemas.microsoft.com/office/drawing/2016/5/11/chartex" xmlns:cx6="http://schemas.microsoft.com/office/drawing/2016/5/12/chartex" xmlns:cx7="http://schemas.microsoft.com/office/drawing/2016/5/13/chartex" xmlns:cx8="http://schemas.microsoft.com/office/drawing/2016/5/14/chartex" xmlns:mc="http://schemas.openxmlformats.org/markup-compatibility/2006" xmlns:aink="http://schemas.microsoft.com/office/drawing/2016/ink" xmlns:am3d="http://schemas.microsoft.com/office/drawing/2017/model3d" xmlns:o="urn:schemas-microsoft-com:office:office" xmlns:oel="http://schemas.microsoft.com/office/2019/extlst" xmlns:r="http://schemas.openxmlformats.org/officeDocument/2006/relationships" xmlns:m="http://schemas.openxmlformats.org/officeDocument/2006/math" xmlns:v="urn:schemas-microsoft-com:vml" xmlns:wp14="http://schemas.microsoft.com/office/word/2010/wordprocessingDrawing" xmlns:wp="http://schemas.openxmlformats.org/drawingml/2006/wordprocessingDrawing" xmlns:w10="urn:schemas-microsoft-com:office:word" xmlns:w="http://schemas.openxmlformats.org/wordprocessingml/2006/main" xmlns:w14="http://schemas.microsoft.com/office/word/2010/wordml" xmlns:w15="http://schemas.microsoft.com/office/word/2012/wordml" xmlns:w16cex="http://schemas.microsoft.com/office/word/2018/wordml/cex" xmlns:w16cid="http://schemas.microsoft.com/office/word/2016/wordml/cid" xmlns:w16="http://schemas.microsoft.com/office/word/2018/wordml" xmlns:w16du="http://schemas.microsoft.com/office/word/2023/wordml/word16du" xmlns:w16sdtdh="http://schemas.microsoft.com/office/word/2020/wordml/sdtdatahash" xmlns:w16se="http://schemas.microsoft.com/office/word/2015/wordml/symex" xmlns:wpg="http://schemas.microsoft.com/office/word/2010/wordprocessingGroup" xmlns:wpi="http://schemas.microsoft.com/office/word/2010/wordprocessingInk" xmlns:wne="http://schemas.microsoft.com/office/word/2006/wordml" xmlns:wps="http://schemas.microsoft.com/office/word/2010/wordprocessingShape" mc:Ignorable="w14 w15 w16se w16cid w16 w16cex w16sdtdh w16du wp14">
   <w:p>
     <w:pPr>
       <w:pStyle w:val="Header"/>
@@ -988,7 +1044,7 @@
 </file>
 
 <file path=word/numbering.xml><?xml version="1.0" encoding="utf-8"?>
-<w:numbering xmlns:wpc="http://schemas.microsoft.com/office/word/2010/wordprocessingCanvas" xmlns:cx="http://schemas.microsoft.com/office/drawing/2014/chartex" xmlns:cx1="http://schemas.microsoft.com/office/drawing/2015/9/8/chartex" xmlns:cx2="http://schemas.microsoft.com/office/drawing/2015/10/21/chartex" xmlns:cx3="http://schemas.microsoft.com/office/drawing/2016/5/9/chartex" xmlns:cx4="http://schemas.microsoft.com/office/drawing/2016/5/10/chartex" xmlns:cx5="http://schemas.microsoft.com/office/drawing/2016/5/11/chartex" xmlns:cx6="http://schemas.microsoft.com/office/drawing/2016/5/12/chartex" xmlns:cx7="http://schemas.microsoft.com/office/drawing/2016/5/13/chartex" xmlns:cx8="http://schemas.microsoft.com/office/drawing/2016/5/14/chartex" xmlns:mc="http://schemas.openxmlformats.org/markup-compatibility/2006" xmlns:aink="http://schemas.microsoft.com/office/drawing/2016/ink" xmlns:am3d="http://schemas.microsoft.com/office/drawing/2017/model3d" xmlns:o="urn:schemas-microsoft-com:office:office" xmlns:oel="http://schemas.microsoft.com/office/2019/extlst" xmlns:r="http://schemas.openxmlformats.org/officeDocument/2006/relationships" xmlns:m="http://schemas.openxmlformats.org/officeDocument/2006/math" xmlns:v="urn:schemas-microsoft-com:vml" xmlns:wp14="http://schemas.microsoft.com/office/word/2010/wordprocessingDrawing" xmlns:wp="http://schemas.openxmlformats.org/drawingml/2006/wordprocessingDrawing" xmlns:w10="urn:schemas-microsoft-com:office:word" xmlns:w="http://schemas.openxmlformats.org/wordprocessingml/2006/main" xmlns:w14="http://schemas.microsoft.com/office/word/2010/wordml" xmlns:w15="http://schemas.microsoft.com/office/word/2012/wordml" xmlns:w16cex="http://schemas.microsoft.com/office/word/2018/wordml/cex" xmlns:w16cid="http://schemas.microsoft.com/office/word/2016/wordml/cid" xmlns:w16="http://schemas.microsoft.com/office/word/2018/wordml" xmlns:w16sdtdh="http://schemas.microsoft.com/office/word/2020/wordml/sdtdatahash" xmlns:w16se="http://schemas.microsoft.com/office/word/2015/wordml/symex" xmlns:wpg="http://schemas.microsoft.com/office/word/2010/wordprocessingGroup" xmlns:wpi="http://schemas.microsoft.com/office/word/2010/wordprocessingInk" xmlns:wne="http://schemas.microsoft.com/office/word/2006/wordml" xmlns:wps="http://schemas.microsoft.com/office/word/2010/wordprocessingShape" mc:Ignorable="w14 w15 w16se w16cid w16 w16cex w16sdtdh wp14">
+<w:numbering xmlns:wpc="http://schemas.microsoft.com/office/word/2010/wordprocessingCanvas" xmlns:cx="http://schemas.microsoft.com/office/drawing/2014/chartex" xmlns:cx1="http://schemas.microsoft.com/office/drawing/2015/9/8/chartex" xmlns:cx2="http://schemas.microsoft.com/office/drawing/2015/10/21/chartex" xmlns:cx3="http://schemas.microsoft.com/office/drawing/2016/5/9/chartex" xmlns:cx4="http://schemas.microsoft.com/office/drawing/2016/5/10/chartex" xmlns:cx5="http://schemas.microsoft.com/office/drawing/2016/5/11/chartex" xmlns:cx6="http://schemas.microsoft.com/office/drawing/2016/5/12/chartex" xmlns:cx7="http://schemas.microsoft.com/office/drawing/2016/5/13/chartex" xmlns:cx8="http://schemas.microsoft.com/office/drawing/2016/5/14/chartex" xmlns:mc="http://schemas.openxmlformats.org/markup-compatibility/2006" xmlns:aink="http://schemas.microsoft.com/office/drawing/2016/ink" xmlns:am3d="http://schemas.microsoft.com/office/drawing/2017/model3d" xmlns:o="urn:schemas-microsoft-com:office:office" xmlns:oel="http://schemas.microsoft.com/office/2019/extlst" xmlns:r="http://schemas.openxmlformats.org/officeDocument/2006/relationships" xmlns:m="http://schemas.openxmlformats.org/officeDocument/2006/math" xmlns:v="urn:schemas-microsoft-com:vml" xmlns:wp14="http://schemas.microsoft.com/office/word/2010/wordprocessingDrawing" xmlns:wp="http://schemas.openxmlformats.org/drawingml/2006/wordprocessingDrawing" xmlns:w10="urn:schemas-microsoft-com:office:word" xmlns:w="http://schemas.openxmlformats.org/wordprocessingml/2006/main" xmlns:w14="http://schemas.microsoft.com/office/word/2010/wordml" xmlns:w15="http://schemas.microsoft.com/office/word/2012/wordml" xmlns:w16cex="http://schemas.microsoft.com/office/word/2018/wordml/cex" xmlns:w16cid="http://schemas.microsoft.com/office/word/2016/wordml/cid" xmlns:w16="http://schemas.microsoft.com/office/word/2018/wordml" xmlns:w16du="http://schemas.microsoft.com/office/word/2023/wordml/word16du" xmlns:w16sdtdh="http://schemas.microsoft.com/office/word/2020/wordml/sdtdatahash" xmlns:w16se="http://schemas.microsoft.com/office/word/2015/wordml/symex" xmlns:wpg="http://schemas.microsoft.com/office/word/2010/wordprocessingGroup" xmlns:wpi="http://schemas.microsoft.com/office/word/2010/wordprocessingInk" xmlns:wne="http://schemas.microsoft.com/office/word/2006/wordml" xmlns:wps="http://schemas.microsoft.com/office/word/2010/wordprocessingShape" mc:Ignorable="w14 w15 w16se w16cid w16 w16cex w16sdtdh w16du wp14">
   <w:abstractNum w:abstractNumId="0" w15:restartNumberingAfterBreak="0">
     <w:nsid w:val="FFFFFF7C"/>
     <w:multiLevelType w:val="singleLevel"/>
@@ -1208,7 +1264,7 @@
 </file>
 
 <file path=word/styles.xml><?xml version="1.0" encoding="utf-8"?>
-<w:styles xmlns:mc="http://schemas.openxmlformats.org/markup-compatibility/2006" xmlns:r="http://schemas.openxmlformats.org/officeDocument/2006/relationships" xmlns:w="http://schemas.openxmlformats.org/wordprocessingml/2006/main" xmlns:w14="http://schemas.microsoft.com/office/word/2010/wordml" xmlns:w15="http://schemas.microsoft.com/office/word/2012/wordml" xmlns:w16cex="http://schemas.microsoft.com/office/word/2018/wordml/cex" xmlns:w16cid="http://schemas.microsoft.com/office/word/2016/wordml/cid" xmlns:w16="http://schemas.microsoft.com/office/word/2018/wordml" xmlns:w16sdtdh="http://schemas.microsoft.com/office/word/2020/wordml/sdtdatahash" xmlns:w16se="http://schemas.microsoft.com/office/word/2015/wordml/symex" mc:Ignorable="w14 w15 w16se w16cid w16 w16cex w16sdtdh">
+<w:styles xmlns:mc="http://schemas.openxmlformats.org/markup-compatibility/2006" xmlns:r="http://schemas.openxmlformats.org/officeDocument/2006/relationships" xmlns:w="http://schemas.openxmlformats.org/wordprocessingml/2006/main" xmlns:w14="http://schemas.microsoft.com/office/word/2010/wordml" xmlns:w15="http://schemas.microsoft.com/office/word/2012/wordml" xmlns:w16cex="http://schemas.microsoft.com/office/word/2018/wordml/cex" xmlns:w16cid="http://schemas.microsoft.com/office/word/2016/wordml/cid" xmlns:w16="http://schemas.microsoft.com/office/word/2018/wordml" xmlns:w16du="http://schemas.microsoft.com/office/word/2023/wordml/word16du" xmlns:w16sdtdh="http://schemas.microsoft.com/office/word/2020/wordml/sdtdatahash" xmlns:w16se="http://schemas.microsoft.com/office/word/2015/wordml/symex" mc:Ignorable="w14 w15 w16se w16cid w16 w16cex w16sdtdh w16du">
   <w:docDefaults>
     <w:rPrDefault>
       <w:rPr>

</xml_diff>

<commit_message>
update pandoc AQuA reference doc
Inter for most styls
</commit_message>
<xml_diff>
--- a/dot_local/share/pandoc/docx/private_AQuA-reference.docx
+++ b/dot_local/share/pandoc/docx/private_AQuA-reference.docx
@@ -210,8 +210,8 @@
         <w:tblCaption w:val="Table caption."/>
       </w:tblPr>
       <w:tblGrid>
-        <w:gridCol w:w="705"/>
-        <w:gridCol w:w="705"/>
+        <w:gridCol w:w="802"/>
+        <w:gridCol w:w="802"/>
       </w:tblGrid>
       <w:tr>
         <w:trPr>
@@ -498,7 +498,7 @@
         <w:rFonts w:asciiTheme="minorHAnsi" w:hAnsiTheme="minorHAnsi" w:cstheme="minorHAnsi"/>
         <w:noProof/>
       </w:rPr>
-      <w:t>8/7/2024</w:t>
+      <w:t>3/10/2024</w:t>
     </w:r>
     <w:r>
       <w:rPr>
@@ -549,7 +549,7 @@
         <w:rFonts w:asciiTheme="minorHAnsi" w:hAnsiTheme="minorHAnsi" w:cstheme="minorHAnsi"/>
         <w:noProof/>
       </w:rPr>
-      <w:t>8/7/2024</w:t>
+      <w:t>3/10/2024</w:t>
     </w:r>
     <w:r>
       <w:rPr>
@@ -1661,11 +1661,12 @@
   <w:style w:type="paragraph" w:default="1" w:styleId="Normal">
     <w:name w:val="Normal"/>
     <w:qFormat/>
-    <w:rsid w:val="00C329B5"/>
+    <w:rsid w:val="00186A90"/>
     <w:pPr>
       <w:spacing w:after="0" w:line="240" w:lineRule="auto"/>
     </w:pPr>
     <w:rPr>
+      <w:rFonts w:ascii="Inter" w:hAnsi="Inter"/>
       <w:sz w:val="24"/>
       <w:szCs w:val="24"/>
     </w:rPr>
@@ -1765,7 +1766,7 @@
     <w:uiPriority w:val="9"/>
     <w:unhideWhenUsed/>
     <w:qFormat/>
-    <w:rsid w:val="008F43BC"/>
+    <w:rsid w:val="00186A90"/>
     <w:pPr>
       <w:keepNext/>
       <w:keepLines/>
@@ -1773,9 +1774,10 @@
       <w:outlineLvl w:val="4"/>
     </w:pPr>
     <w:rPr>
-      <w:rFonts w:ascii="Calibri" w:eastAsiaTheme="majorEastAsia" w:hAnsi="Calibri" w:cstheme="majorBidi"/>
+      <w:rFonts w:ascii="Inter SemiBold Italic" w:eastAsiaTheme="majorEastAsia" w:hAnsi="Inter SemiBold Italic" w:cstheme="majorBidi"/>
+      <w:b/>
       <w:color w:val="9B9B9B"/>
-      <w:sz w:val="22"/>
+      <w:sz w:val="21"/>
       <w:szCs w:val="22"/>
     </w:rPr>
   </w:style>
@@ -1787,7 +1789,7 @@
     <w:uiPriority w:val="9"/>
     <w:unhideWhenUsed/>
     <w:qFormat/>
-    <w:rsid w:val="00510AE1"/>
+    <w:rsid w:val="00186A90"/>
     <w:pPr>
       <w:keepNext/>
       <w:keepLines/>
@@ -1795,7 +1797,7 @@
       <w:outlineLvl w:val="5"/>
     </w:pPr>
     <w:rPr>
-      <w:rFonts w:ascii="Calibri" w:eastAsiaTheme="majorEastAsia" w:hAnsi="Calibri" w:cstheme="majorBidi"/>
+      <w:rFonts w:eastAsiaTheme="majorEastAsia" w:cstheme="majorBidi"/>
       <w:i/>
       <w:color w:val="9B9B9B"/>
       <w:sz w:val="20"/>
@@ -1809,7 +1811,7 @@
     <w:uiPriority w:val="9"/>
     <w:unhideWhenUsed/>
     <w:qFormat/>
-    <w:rsid w:val="00510AE1"/>
+    <w:rsid w:val="00186A90"/>
     <w:pPr>
       <w:keepNext/>
       <w:keepLines/>
@@ -1817,7 +1819,7 @@
       <w:outlineLvl w:val="6"/>
     </w:pPr>
     <w:rPr>
-      <w:rFonts w:ascii="Calibri" w:eastAsiaTheme="majorEastAsia" w:hAnsi="Calibri" w:cstheme="majorBidi"/>
+      <w:rFonts w:eastAsiaTheme="majorEastAsia" w:cstheme="majorBidi"/>
       <w:i/>
       <w:color w:val="9B9B9B"/>
       <w:sz w:val="18"/>
@@ -1831,7 +1833,7 @@
     <w:uiPriority w:val="9"/>
     <w:unhideWhenUsed/>
     <w:qFormat/>
-    <w:rsid w:val="00510AE1"/>
+    <w:rsid w:val="00186A90"/>
     <w:pPr>
       <w:keepNext/>
       <w:keepLines/>
@@ -1839,7 +1841,7 @@
       <w:outlineLvl w:val="7"/>
     </w:pPr>
     <w:rPr>
-      <w:rFonts w:ascii="Calibri" w:eastAsiaTheme="majorEastAsia" w:hAnsi="Calibri" w:cstheme="majorBidi"/>
+      <w:rFonts w:eastAsiaTheme="majorEastAsia" w:cstheme="majorBidi"/>
       <w:i/>
       <w:color w:val="9B9B9B"/>
       <w:sz w:val="18"/>
@@ -1853,7 +1855,7 @@
     <w:uiPriority w:val="9"/>
     <w:unhideWhenUsed/>
     <w:qFormat/>
-    <w:rsid w:val="00510AE1"/>
+    <w:rsid w:val="00186A90"/>
     <w:pPr>
       <w:keepNext/>
       <w:keepLines/>
@@ -1861,7 +1863,7 @@
       <w:outlineLvl w:val="8"/>
     </w:pPr>
     <w:rPr>
-      <w:rFonts w:ascii="Calibri" w:eastAsiaTheme="majorEastAsia" w:hAnsi="Calibri" w:cstheme="majorBidi"/>
+      <w:rFonts w:eastAsiaTheme="majorEastAsia" w:cstheme="majorBidi"/>
       <w:i/>
       <w:color w:val="9B9B9B"/>
       <w:sz w:val="18"/>
@@ -1899,7 +1901,7 @@
     <w:basedOn w:val="Normal"/>
     <w:link w:val="HeaderChar"/>
     <w:unhideWhenUsed/>
-    <w:rsid w:val="007F6504"/>
+    <w:rsid w:val="002A4100"/>
     <w:pPr>
       <w:tabs>
         <w:tab w:val="center" w:pos="4513"/>
@@ -1907,7 +1909,7 @@
       </w:tabs>
     </w:pPr>
     <w:rPr>
-      <w:sz w:val="22"/>
+      <w:sz w:val="18"/>
       <w:szCs w:val="22"/>
     </w:rPr>
   </w:style>
@@ -1915,7 +1917,11 @@
     <w:name w:val="Header Char"/>
     <w:basedOn w:val="DefaultParagraphFont"/>
     <w:link w:val="Header"/>
-    <w:rsid w:val="007F6504"/>
+    <w:rsid w:val="002A4100"/>
+    <w:rPr>
+      <w:rFonts w:ascii="Inter" w:hAnsi="Inter"/>
+      <w:sz w:val="18"/>
+    </w:rPr>
   </w:style>
   <w:style w:type="paragraph" w:styleId="Footer">
     <w:name w:val="footer"/>
@@ -1923,7 +1929,7 @@
     <w:link w:val="FooterChar"/>
     <w:uiPriority w:val="99"/>
     <w:unhideWhenUsed/>
-    <w:rsid w:val="007C1146"/>
+    <w:rsid w:val="002A4100"/>
     <w:pPr>
       <w:tabs>
         <w:tab w:val="center" w:pos="4513"/>
@@ -1933,7 +1939,7 @@
     <w:rPr>
       <w:rFonts w:ascii="Inter Light" w:hAnsi="Inter Light"/>
       <w:color w:val="7F7F7F" w:themeColor="text1" w:themeTint="80"/>
-      <w:sz w:val="22"/>
+      <w:sz w:val="18"/>
       <w:szCs w:val="22"/>
     </w:rPr>
   </w:style>
@@ -1942,10 +1948,11 @@
     <w:basedOn w:val="DefaultParagraphFont"/>
     <w:link w:val="Footer"/>
     <w:uiPriority w:val="99"/>
-    <w:rsid w:val="007C1146"/>
+    <w:rsid w:val="002A4100"/>
     <w:rPr>
       <w:rFonts w:ascii="Inter Light" w:hAnsi="Inter Light"/>
       <w:color w:val="7F7F7F" w:themeColor="text1" w:themeTint="80"/>
+      <w:sz w:val="18"/>
     </w:rPr>
   </w:style>
   <w:style w:type="character" w:styleId="PlaceholderText">
@@ -2015,10 +2022,12 @@
     <w:basedOn w:val="DefaultParagraphFont"/>
     <w:link w:val="Heading5"/>
     <w:uiPriority w:val="9"/>
-    <w:rsid w:val="008F43BC"/>
-    <w:rPr>
-      <w:rFonts w:ascii="Calibri" w:eastAsiaTheme="majorEastAsia" w:hAnsi="Calibri" w:cstheme="majorBidi"/>
+    <w:rsid w:val="00186A90"/>
+    <w:rPr>
+      <w:rFonts w:ascii="Inter SemiBold Italic" w:eastAsiaTheme="majorEastAsia" w:hAnsi="Inter SemiBold Italic" w:cstheme="majorBidi"/>
+      <w:b/>
       <w:color w:val="9B9B9B"/>
+      <w:sz w:val="21"/>
     </w:rPr>
   </w:style>
   <w:style w:type="character" w:customStyle="1" w:styleId="Heading6Char">
@@ -2026,9 +2035,9 @@
     <w:basedOn w:val="DefaultParagraphFont"/>
     <w:link w:val="Heading6"/>
     <w:uiPriority w:val="9"/>
-    <w:rsid w:val="00510AE1"/>
-    <w:rPr>
-      <w:rFonts w:ascii="Calibri" w:eastAsiaTheme="majorEastAsia" w:hAnsi="Calibri" w:cstheme="majorBidi"/>
+    <w:rsid w:val="00186A90"/>
+    <w:rPr>
+      <w:rFonts w:ascii="Inter" w:eastAsiaTheme="majorEastAsia" w:hAnsi="Inter" w:cstheme="majorBidi"/>
       <w:i/>
       <w:color w:val="9B9B9B"/>
       <w:sz w:val="20"/>
@@ -2040,9 +2049,9 @@
     <w:basedOn w:val="DefaultParagraphFont"/>
     <w:link w:val="Heading7"/>
     <w:uiPriority w:val="9"/>
-    <w:rsid w:val="00510AE1"/>
-    <w:rPr>
-      <w:rFonts w:ascii="Calibri" w:eastAsiaTheme="majorEastAsia" w:hAnsi="Calibri" w:cstheme="majorBidi"/>
+    <w:rsid w:val="00186A90"/>
+    <w:rPr>
+      <w:rFonts w:ascii="Inter" w:eastAsiaTheme="majorEastAsia" w:hAnsi="Inter" w:cstheme="majorBidi"/>
       <w:i/>
       <w:color w:val="9B9B9B"/>
       <w:sz w:val="18"/>
@@ -2054,9 +2063,9 @@
     <w:basedOn w:val="DefaultParagraphFont"/>
     <w:link w:val="Heading8"/>
     <w:uiPriority w:val="9"/>
-    <w:rsid w:val="00510AE1"/>
-    <w:rPr>
-      <w:rFonts w:ascii="Calibri" w:eastAsiaTheme="majorEastAsia" w:hAnsi="Calibri" w:cstheme="majorBidi"/>
+    <w:rsid w:val="00186A90"/>
+    <w:rPr>
+      <w:rFonts w:ascii="Inter" w:eastAsiaTheme="majorEastAsia" w:hAnsi="Inter" w:cstheme="majorBidi"/>
       <w:i/>
       <w:color w:val="9B9B9B"/>
       <w:sz w:val="18"/>
@@ -2068,9 +2077,9 @@
     <w:basedOn w:val="DefaultParagraphFont"/>
     <w:link w:val="Heading9"/>
     <w:uiPriority w:val="9"/>
-    <w:rsid w:val="00510AE1"/>
-    <w:rPr>
-      <w:rFonts w:ascii="Calibri" w:eastAsiaTheme="majorEastAsia" w:hAnsi="Calibri" w:cstheme="majorBidi"/>
+    <w:rsid w:val="00186A90"/>
+    <w:rPr>
+      <w:rFonts w:ascii="Inter" w:eastAsiaTheme="majorEastAsia" w:hAnsi="Inter" w:cstheme="majorBidi"/>
       <w:i/>
       <w:color w:val="9B9B9B"/>
       <w:sz w:val="18"/>
@@ -2082,7 +2091,7 @@
     <w:basedOn w:val="Normal"/>
     <w:link w:val="BodyTextChar"/>
     <w:qFormat/>
-    <w:rsid w:val="0002137A"/>
+    <w:rsid w:val="00186A90"/>
     <w:pPr>
       <w:spacing w:before="180" w:after="180"/>
     </w:pPr>
@@ -2094,8 +2103,9 @@
     <w:name w:val="Body Text Char"/>
     <w:basedOn w:val="DefaultParagraphFont"/>
     <w:link w:val="BodyText"/>
-    <w:rsid w:val="0002137A"/>
-    <w:rPr>
+    <w:rsid w:val="00186A90"/>
+    <w:rPr>
+      <w:rFonts w:ascii="Inter" w:hAnsi="Inter"/>
       <w:szCs w:val="24"/>
     </w:rPr>
   </w:style>

</xml_diff>